<commit_message>
update edi3-ssi-ndr specifications pages
</commit_message>
<xml_diff>
--- a/specs/edi3-ssi-ndr/master/edi3-ssi-ndr-master.docx
+++ b/specs/edi3-ssi-ndr/master/edi3-ssi-ndr-master.docx
@@ -13,13 +13,13 @@
         <w:t xml:space="preserve"> </w:t>
       </w:r>
       <w:r>
-        <w:t xml:space="preserve">JSON-LD</w:t>
-      </w:r>
-      <w:r>
-        <w:t xml:space="preserve"> </w:t>
-      </w:r>
-      <w:r>
-        <w:t xml:space="preserve">NDR</w:t>
+        <w:t xml:space="preserve">Self-Sovereign</w:t>
+      </w:r>
+      <w:r>
+        <w:t xml:space="preserve"> </w:t>
+      </w:r>
+      <w:r>
+        <w:t xml:space="preserve">Identity</w:t>
       </w:r>
       <w:r>
         <w:t xml:space="preserve"> </w:t>
@@ -62,53 +62,22 @@
       </w:r>
       <w:bookmarkEnd w:id="21"/>
     </w:p>
-    <w:tbl>
-      <w:tblPr>
-        <w:tblStyle w:val="Table"/>
-        <w:tblW w:type="pct" w:w="0.0"/>
-        <w:tblLook w:firstRow="1"/>
-      </w:tblPr>
-      <w:tblGrid/>
-      <w:tr>
-        <w:trPr>
-          <w:cnfStyle w:firstRow="1"/>
-        </w:trPr>
-        <w:tc>
-          <w:tcPr>
-            <w:tcBorders>
-              <w:bottom w:val="single"/>
-            </w:tcBorders>
-            <w:vAlign w:val="bottom"/>
-          </w:tcPr>
-          <w:p>
-            <w:pPr>
-              <w:pStyle w:val="Compact"/>
-              <w:jc w:val="left"/>
-            </w:pPr>
-            <w:r>
-              <w:t xml:space="preserve">Phrase</w:t>
-            </w:r>
-          </w:p>
-        </w:tc>
-        <w:tc>
-          <w:tcPr>
-            <w:tcBorders>
-              <w:bottom w:val="single"/>
-            </w:tcBorders>
-            <w:vAlign w:val="bottom"/>
-          </w:tcPr>
-          <w:p>
-            <w:pPr>
-              <w:pStyle w:val="Compact"/>
-              <w:jc w:val="left"/>
-            </w:pPr>
-            <w:r>
-              <w:t xml:space="preserve">Definition</w:t>
-            </w:r>
-          </w:p>
-        </w:tc>
-      </w:tr>
-    </w:tbl>
+    <w:p>
+      <w:pPr>
+        <w:pStyle w:val="FirstParagraph"/>
+      </w:pPr>
+      <w:r>
+        <w:t xml:space="preserve">Phrase | Definition</w:t>
+      </w:r>
+    </w:p>
+    <w:p>
+      <w:pPr>
+        <w:pStyle w:val="BodyText"/>
+      </w:pPr>
+      <w:r>
+        <w:t xml:space="preserve">———— | ————-</w:t>
+      </w:r>
+    </w:p>
     <w:p>
       <w:pPr>
         <w:pStyle w:val="BodyText"/>

</xml_diff>